<commit_message>
Finish Checkpoint04 and update the view of sqlite file slightly.
</commit_message>
<xml_diff>
--- a/Proj Checkpoint04.docx
+++ b/Proj Checkpoint04.docx
@@ -1,6 +1,6 @@
 
 <file path=word/document.xml><?xml version="1.0" encoding="utf-8"?>
-<w:document xmlns:wpc="http://schemas.microsoft.com/office/word/2010/wordprocessingCanvas" xmlns:mo="http://schemas.microsoft.com/office/mac/office/2008/main" xmlns:mc="http://schemas.openxmlformats.org/markup-compatibility/2006" xmlns:mv="urn:schemas-microsoft-com:mac:vml" xmlns:o="urn:schemas-microsoft-com:office:office" xmlns:r="http://schemas.openxmlformats.org/officeDocument/2006/relationships" xmlns:m="http://schemas.openxmlformats.org/officeDocument/2006/math" xmlns:v="urn:schemas-microsoft-com:vml" xmlns:wp14="http://schemas.microsoft.com/office/word/2010/wordprocessingDrawing" xmlns:wp="http://schemas.openxmlformats.org/drawingml/2006/wordprocessingDrawing" xmlns:w10="urn:schemas-microsoft-com:office:word" xmlns:w="http://schemas.openxmlformats.org/wordprocessingml/2006/main" xmlns:w14="http://schemas.microsoft.com/office/word/2010/wordml" xmlns:w15="http://schemas.microsoft.com/office/word/2012/wordml" xmlns:wpg="http://schemas.microsoft.com/office/word/2010/wordprocessingGroup" xmlns:wpi="http://schemas.microsoft.com/office/word/2010/wordprocessingInk" xmlns:wne="http://schemas.microsoft.com/office/word/2006/wordml" xmlns:wps="http://schemas.microsoft.com/office/word/2010/wordprocessingShape" mc:Ignorable="w14 w15 wp14">
+<w:document xmlns:wpc="http://schemas.microsoft.com/office/word/2010/wordprocessingCanvas" xmlns:cx="http://schemas.microsoft.com/office/drawing/2014/chartex" xmlns:cx1="http://schemas.microsoft.com/office/drawing/2015/9/8/chartex" xmlns:cx2="http://schemas.microsoft.com/office/drawing/2015/10/21/chartex" xmlns:cx3="http://schemas.microsoft.com/office/drawing/2016/5/9/chartex" xmlns:cx4="http://schemas.microsoft.com/office/drawing/2016/5/10/chartex" xmlns:cx5="http://schemas.microsoft.com/office/drawing/2016/5/11/chartex" xmlns:cx6="http://schemas.microsoft.com/office/drawing/2016/5/12/chartex" xmlns:cx7="http://schemas.microsoft.com/office/drawing/2016/5/13/chartex" xmlns:cx8="http://schemas.microsoft.com/office/drawing/2016/5/14/chartex" xmlns:mc="http://schemas.openxmlformats.org/markup-compatibility/2006" xmlns:aink="http://schemas.microsoft.com/office/drawing/2016/ink" xmlns:am3d="http://schemas.microsoft.com/office/drawing/2017/model3d" xmlns:o="urn:schemas-microsoft-com:office:office" xmlns:r="http://schemas.openxmlformats.org/officeDocument/2006/relationships" xmlns:m="http://schemas.openxmlformats.org/officeDocument/2006/math" xmlns:v="urn:schemas-microsoft-com:vml" xmlns:wp14="http://schemas.microsoft.com/office/word/2010/wordprocessingDrawing" xmlns:wp="http://schemas.openxmlformats.org/drawingml/2006/wordprocessingDrawing" xmlns:w10="urn:schemas-microsoft-com:office:word" xmlns:w="http://schemas.openxmlformats.org/wordprocessingml/2006/main" xmlns:w14="http://schemas.microsoft.com/office/word/2010/wordml" xmlns:w15="http://schemas.microsoft.com/office/word/2012/wordml" xmlns:w16se="http://schemas.microsoft.com/office/word/2015/wordml/symex" xmlns:wpg="http://schemas.microsoft.com/office/word/2010/wordprocessingGroup" xmlns:wpi="http://schemas.microsoft.com/office/word/2010/wordprocessingInk" xmlns:wne="http://schemas.microsoft.com/office/word/2006/wordml" xmlns:wps="http://schemas.microsoft.com/office/word/2010/wordprocessingShape" mc:Ignorable="w14 w15 w16se wp14">
   <w:body>
     <w:p>
       <w:pPr>
@@ -112,6 +112,12 @@
         <w:rPr>
           <w:sz w:val="28"/>
         </w:rPr>
+        <w:t xml:space="preserve"> </w:t>
+      </w:r>
+      <w:r>
+        <w:rPr>
+          <w:sz w:val="28"/>
+        </w:rPr>
         <w:tab/>
       </w:r>
       <w:r>
@@ -321,10 +327,789 @@
           <w:lang w:bidi="ar-SA"/>
         </w:rPr>
         <w:drawing>
-          <wp:inline distT="0" distB="0" distL="0" distR="0" wp14:anchorId="7D66C23D" wp14:editId="6A36985E">
-            <wp:extent cx="6858000" cy="4853940"/>
-            <wp:effectExtent l="0" t="0" r="0" b="0"/>
-            <wp:docPr id="1" name="Picture 1"/>
+          <wp:inline distT="0" distB="0" distL="0" distR="0" wp14:anchorId="4295B467" wp14:editId="39C022D9">
+            <wp:extent cx="6149515" cy="4167151"/>
+            <wp:effectExtent l="0" t="0" r="3810" b="5080"/>
+            <wp:docPr id="4" name="Picture 4" descr="G:\Downloads\chrome downloads\leetcode草稿.png"/>
+            <wp:cNvGraphicFramePr>
+              <a:graphicFrameLocks xmlns:a="http://schemas.openxmlformats.org/drawingml/2006/main" noChangeAspect="1"/>
+            </wp:cNvGraphicFramePr>
+            <a:graphic xmlns:a="http://schemas.openxmlformats.org/drawingml/2006/main">
+              <a:graphicData uri="http://schemas.openxmlformats.org/drawingml/2006/picture">
+                <pic:pic xmlns:pic="http://schemas.openxmlformats.org/drawingml/2006/picture">
+                  <pic:nvPicPr>
+                    <pic:cNvPr id="0" name="Picture 1" descr="G:\Downloads\chrome downloads\leetcode草稿.png"/>
+                    <pic:cNvPicPr>
+                      <a:picLocks noChangeAspect="1" noChangeArrowheads="1"/>
+                    </pic:cNvPicPr>
+                  </pic:nvPicPr>
+                  <pic:blipFill rotWithShape="1">
+                    <a:blip r:embed="rId5" cstate="print">
+                      <a:extLst>
+                        <a:ext uri="{28A0092B-C50C-407E-A947-70E740481C1C}">
+                          <a14:useLocalDpi xmlns:a14="http://schemas.microsoft.com/office/drawing/2010/main" val="0"/>
+                        </a:ext>
+                      </a:extLst>
+                    </a:blip>
+                    <a:srcRect r="6556" b="10447"/>
+                    <a:stretch/>
+                  </pic:blipFill>
+                  <pic:spPr bwMode="auto">
+                    <a:xfrm>
+                      <a:off x="0" y="0"/>
+                      <a:ext cx="6154270" cy="4170373"/>
+                    </a:xfrm>
+                    <a:prstGeom prst="rect">
+                      <a:avLst/>
+                    </a:prstGeom>
+                    <a:noFill/>
+                    <a:ln>
+                      <a:noFill/>
+                    </a:ln>
+                    <a:extLst>
+                      <a:ext uri="{53640926-AAD7-44D8-BBD7-CCE9431645EC}">
+                        <a14:shadowObscured xmlns:a14="http://schemas.microsoft.com/office/drawing/2010/main"/>
+                      </a:ext>
+                    </a:extLst>
+                  </pic:spPr>
+                </pic:pic>
+              </a:graphicData>
+            </a:graphic>
+          </wp:inline>
+        </w:drawing>
+      </w:r>
+    </w:p>
+    <w:p>
+      <w:pPr>
+        <w:pStyle w:val="ListParagraph"/>
+        <w:spacing w:before="240"/>
+      </w:pPr>
+    </w:p>
+    <w:p>
+      <w:pPr>
+        <w:pStyle w:val="ListParagraph"/>
+        <w:numPr>
+          <w:ilvl w:val="0"/>
+          <w:numId w:val="7"/>
+        </w:numPr>
+        <w:spacing w:before="240"/>
+      </w:pPr>
+      <w:r>
+        <w:t xml:space="preserve">For each relation schema in your model, indicate the functional dependencies.  </w:t>
+      </w:r>
+      <w:r>
+        <w:t>Think carefully about what you are modeling here - m</w:t>
+      </w:r>
+      <w:r>
+        <w:t>ake sure you consider all the possible dependencies in each relation and not just the ones from your primary keys</w:t>
+      </w:r>
+      <w:r>
+        <w:t>.</w:t>
+      </w:r>
+      <w:r>
+        <w:t xml:space="preserve">  For example, a customer’s credit card number is unique, and so will uniquely identify a customer even if you have another key in the same table (in fact, if the customer can have multiple credit card numbers, the dependencies can get even more involved).</w:t>
+      </w:r>
+    </w:p>
+    <w:p>
+      <w:pPr>
+        <w:pStyle w:val="ListParagraph"/>
+        <w:spacing w:before="240"/>
+      </w:pPr>
+    </w:p>
+    <w:p>
+      <w:pPr>
+        <w:pStyle w:val="ListParagraph"/>
+        <w:spacing w:before="240"/>
+      </w:pPr>
+      <w:bookmarkStart w:id="0" w:name="_GoBack"/>
+      <w:bookmarkEnd w:id="0"/>
+      <w:r>
+        <w:t xml:space="preserve">MerID-&gt;(Price, title, </w:t>
+      </w:r>
+      <w:proofErr w:type="spellStart"/>
+      <w:r>
+        <w:t>PubID</w:t>
+      </w:r>
+      <w:proofErr w:type="spellEnd"/>
+      <w:r>
+        <w:t>, Amount)</w:t>
+      </w:r>
+    </w:p>
+    <w:p>
+      <w:pPr>
+        <w:pStyle w:val="ListParagraph"/>
+        <w:spacing w:before="240"/>
+      </w:pPr>
+      <w:proofErr w:type="spellStart"/>
+      <w:r>
+        <w:t>MerID</w:t>
+      </w:r>
+      <w:proofErr w:type="spellEnd"/>
+      <w:r>
+        <w:t>-&gt;(ISBN, category)</w:t>
+      </w:r>
+    </w:p>
+    <w:p>
+      <w:pPr>
+        <w:pStyle w:val="ListParagraph"/>
+        <w:spacing w:before="240"/>
+      </w:pPr>
+      <w:proofErr w:type="spellStart"/>
+      <w:r>
+        <w:t>MerID</w:t>
+      </w:r>
+      <w:proofErr w:type="spellEnd"/>
+      <w:r>
+        <w:t>-&gt;(Genre)</w:t>
+      </w:r>
+    </w:p>
+    <w:p>
+      <w:pPr>
+        <w:pStyle w:val="ListParagraph"/>
+        <w:spacing w:before="240"/>
+      </w:pPr>
+      <w:proofErr w:type="spellStart"/>
+      <w:r>
+        <w:t>AuthorID</w:t>
+      </w:r>
+      <w:proofErr w:type="spellEnd"/>
+      <w:r>
+        <w:t>-</w:t>
+      </w:r>
+      <w:proofErr w:type="gramStart"/>
+      <w:r>
+        <w:t>&gt;(</w:t>
+      </w:r>
+      <w:proofErr w:type="spellStart"/>
+      <w:proofErr w:type="gramEnd"/>
+      <w:r>
+        <w:t>MerID</w:t>
+      </w:r>
+      <w:proofErr w:type="spellEnd"/>
+      <w:r>
+        <w:t>, Author)</w:t>
+      </w:r>
+    </w:p>
+    <w:p>
+      <w:pPr>
+        <w:pStyle w:val="ListParagraph"/>
+        <w:spacing w:before="240"/>
+      </w:pPr>
+      <w:proofErr w:type="spellStart"/>
+      <w:r>
+        <w:t>AuthorID</w:t>
+      </w:r>
+      <w:proofErr w:type="spellEnd"/>
+      <w:r>
+        <w:t>-</w:t>
+      </w:r>
+      <w:proofErr w:type="gramStart"/>
+      <w:r>
+        <w:t>&gt;(</w:t>
+      </w:r>
+      <w:proofErr w:type="spellStart"/>
+      <w:proofErr w:type="gramEnd"/>
+      <w:r>
+        <w:t>MerID</w:t>
+      </w:r>
+      <w:proofErr w:type="spellEnd"/>
+      <w:r>
+        <w:t>, Artist)</w:t>
+      </w:r>
+    </w:p>
+    <w:p>
+      <w:pPr>
+        <w:pStyle w:val="ListParagraph"/>
+        <w:spacing w:before="240"/>
+      </w:pPr>
+      <w:proofErr w:type="spellStart"/>
+      <w:r>
+        <w:t>WareID</w:t>
+      </w:r>
+      <w:proofErr w:type="spellEnd"/>
+      <w:r>
+        <w:t>-</w:t>
+      </w:r>
+      <w:proofErr w:type="gramStart"/>
+      <w:r>
+        <w:t>&gt;(</w:t>
+      </w:r>
+      <w:proofErr w:type="gramEnd"/>
+      <w:r>
+        <w:t>Capacity, State, City, Street, ZIP)</w:t>
+      </w:r>
+    </w:p>
+    <w:p>
+      <w:pPr>
+        <w:pStyle w:val="ListParagraph"/>
+        <w:spacing w:before="240"/>
+      </w:pPr>
+      <w:r>
+        <w:lastRenderedPageBreak/>
+        <w:t>(</w:t>
+      </w:r>
+      <w:proofErr w:type="spellStart"/>
+      <w:r>
+        <w:t>MerID</w:t>
+      </w:r>
+      <w:proofErr w:type="spellEnd"/>
+      <w:r>
+        <w:t xml:space="preserve">, </w:t>
+      </w:r>
+      <w:proofErr w:type="spellStart"/>
+      <w:r>
+        <w:t>WareID</w:t>
+      </w:r>
+      <w:proofErr w:type="spellEnd"/>
+      <w:r>
+        <w:t>)-&gt;</w:t>
+      </w:r>
+      <w:proofErr w:type="spellStart"/>
+      <w:r>
+        <w:t>storeAmount</w:t>
+      </w:r>
+      <w:proofErr w:type="spellEnd"/>
+    </w:p>
+    <w:p>
+      <w:pPr>
+        <w:pStyle w:val="ListParagraph"/>
+        <w:spacing w:before="240"/>
+      </w:pPr>
+      <w:proofErr w:type="spellStart"/>
+      <w:r>
+        <w:t>PubID</w:t>
+      </w:r>
+      <w:proofErr w:type="spellEnd"/>
+      <w:r>
+        <w:t>-</w:t>
+      </w:r>
+      <w:proofErr w:type="gramStart"/>
+      <w:r>
+        <w:t>&gt;(</w:t>
+      </w:r>
+      <w:proofErr w:type="spellStart"/>
+      <w:proofErr w:type="gramEnd"/>
+      <w:r>
+        <w:t>Pname</w:t>
+      </w:r>
+      <w:proofErr w:type="spellEnd"/>
+      <w:r>
+        <w:t xml:space="preserve">, Phone, </w:t>
+      </w:r>
+      <w:proofErr w:type="spellStart"/>
+      <w:r>
+        <w:t>State,City</w:t>
+      </w:r>
+      <w:proofErr w:type="spellEnd"/>
+      <w:r>
+        <w:t>, Street, ZIP)</w:t>
+      </w:r>
+    </w:p>
+    <w:p>
+      <w:pPr>
+        <w:pStyle w:val="ListParagraph"/>
+        <w:spacing w:before="240"/>
+      </w:pPr>
+      <w:proofErr w:type="spellStart"/>
+      <w:r>
+        <w:t>TransID</w:t>
+      </w:r>
+      <w:proofErr w:type="spellEnd"/>
+      <w:r>
+        <w:t>-</w:t>
+      </w:r>
+      <w:proofErr w:type="gramStart"/>
+      <w:r>
+        <w:t>&gt;(</w:t>
+      </w:r>
+      <w:proofErr w:type="spellStart"/>
+      <w:proofErr w:type="gramEnd"/>
+      <w:r>
+        <w:t>MerID</w:t>
+      </w:r>
+      <w:proofErr w:type="spellEnd"/>
+      <w:r>
+        <w:t xml:space="preserve">, Account, Amount, </w:t>
+      </w:r>
+      <w:proofErr w:type="spellStart"/>
+      <w:r>
+        <w:t>SDate</w:t>
+      </w:r>
+      <w:proofErr w:type="spellEnd"/>
+      <w:r>
+        <w:t>)</w:t>
+      </w:r>
+    </w:p>
+    <w:p>
+      <w:pPr>
+        <w:pStyle w:val="ListParagraph"/>
+        <w:spacing w:before="240"/>
+      </w:pPr>
+      <w:proofErr w:type="spellStart"/>
+      <w:r>
+        <w:t>TransID</w:t>
+      </w:r>
+      <w:proofErr w:type="spellEnd"/>
+      <w:r>
+        <w:t>-&gt;</w:t>
+      </w:r>
+      <w:r>
+        <w:t xml:space="preserve"> </w:t>
+      </w:r>
+      <w:r>
+        <w:t>(</w:t>
+      </w:r>
+      <w:proofErr w:type="spellStart"/>
+      <w:r>
+        <w:t>MerID</w:t>
+      </w:r>
+      <w:proofErr w:type="spellEnd"/>
+      <w:r>
+        <w:t xml:space="preserve">, Account, Amount, </w:t>
+      </w:r>
+      <w:proofErr w:type="spellStart"/>
+      <w:r>
+        <w:t>CDate</w:t>
+      </w:r>
+      <w:proofErr w:type="spellEnd"/>
+      <w:r>
+        <w:t>)</w:t>
+      </w:r>
+    </w:p>
+    <w:p>
+      <w:pPr>
+        <w:pStyle w:val="ListParagraph"/>
+        <w:spacing w:before="240"/>
+      </w:pPr>
+      <w:r>
+        <w:t>Account-</w:t>
+      </w:r>
+      <w:proofErr w:type="gramStart"/>
+      <w:r>
+        <w:t>&gt;(</w:t>
+      </w:r>
+      <w:proofErr w:type="spellStart"/>
+      <w:proofErr w:type="gramEnd"/>
+      <w:r>
+        <w:t>Pwd</w:t>
+      </w:r>
+      <w:proofErr w:type="spellEnd"/>
+      <w:r>
+        <w:t>, Name, Gender, Email)</w:t>
+      </w:r>
+    </w:p>
+    <w:p>
+      <w:pPr>
+        <w:pStyle w:val="ListParagraph"/>
+        <w:spacing w:before="240"/>
+      </w:pPr>
+      <w:r>
+        <w:t>Account-</w:t>
+      </w:r>
+      <w:proofErr w:type="gramStart"/>
+      <w:r>
+        <w:t>&gt;(</w:t>
+      </w:r>
+      <w:proofErr w:type="gramEnd"/>
+      <w:r>
+        <w:t>Salary, SSN)</w:t>
+      </w:r>
+    </w:p>
+    <w:p>
+      <w:pPr>
+        <w:pStyle w:val="ListParagraph"/>
+        <w:spacing w:before="240"/>
+      </w:pPr>
+      <w:r>
+        <w:t>Account-</w:t>
+      </w:r>
+      <w:proofErr w:type="gramStart"/>
+      <w:r>
+        <w:t>&gt;(</w:t>
+      </w:r>
+      <w:proofErr w:type="gramEnd"/>
+      <w:r>
+        <w:t>Savings, Phone, Address)</w:t>
+      </w:r>
+    </w:p>
+    <w:p>
+      <w:pPr>
+        <w:pStyle w:val="ListParagraph"/>
+      </w:pPr>
+    </w:p>
+    <w:p>
+      <w:pPr>
+        <w:pStyle w:val="ListParagraph"/>
+        <w:numPr>
+          <w:ilvl w:val="0"/>
+          <w:numId w:val="7"/>
+        </w:numPr>
+        <w:spacing w:before="240"/>
+      </w:pPr>
+      <w:r>
+        <w:t>For each relation schema in your model, determine the highest normal form of the relation.  If the relation is not in 3NF, rewrite your relation schema so that it is in at least 3NF.</w:t>
+      </w:r>
+    </w:p>
+    <w:p>
+      <w:pPr>
+        <w:pStyle w:val="ListParagraph"/>
+        <w:spacing w:before="240"/>
+      </w:pPr>
+    </w:p>
+    <w:p>
+      <w:pPr>
+        <w:pStyle w:val="ListParagraph"/>
+        <w:spacing w:before="240"/>
+      </w:pPr>
+      <w:r>
+        <w:t>The whole relations are 3NF.</w:t>
+      </w:r>
+    </w:p>
+    <w:p>
+      <w:pPr>
+        <w:pStyle w:val="ListParagraph"/>
+        <w:spacing w:before="240"/>
+      </w:pPr>
+      <w:r>
+        <w:tab/>
+      </w:r>
+    </w:p>
+    <w:p>
+      <w:pPr>
+        <w:pStyle w:val="ListParagraph"/>
+      </w:pPr>
+    </w:p>
+    <w:p>
+      <w:pPr>
+        <w:pStyle w:val="ListParagraph"/>
+        <w:numPr>
+          <w:ilvl w:val="0"/>
+          <w:numId w:val="7"/>
+        </w:numPr>
+        <w:spacing w:before="240"/>
+      </w:pPr>
+      <w:r>
+        <w:t>For each relation schema in your model that is in 3NF but not in BCNF, either rewrite the relation schema to BCNF or provide a short justification for why this relation should be an exception to the rule of putting relations into BCNF.</w:t>
+      </w:r>
+    </w:p>
+    <w:p>
+      <w:pPr>
+        <w:spacing w:before="240"/>
+        <w:ind w:left="720"/>
+      </w:pPr>
+      <w:r>
+        <w:t xml:space="preserve">The whole relations are BCNF because the primary key is not dependent on other attributes. </w:t>
+      </w:r>
+    </w:p>
+    <w:p>
+      <w:pPr>
+        <w:pStyle w:val="ListParagraph"/>
+        <w:spacing w:before="240"/>
+      </w:pPr>
+    </w:p>
+    <w:p>
+      <w:pPr>
+        <w:pStyle w:val="ListParagraph"/>
+      </w:pPr>
+    </w:p>
+    <w:p>
+      <w:pPr>
+        <w:pStyle w:val="ListParagraph"/>
+        <w:numPr>
+          <w:ilvl w:val="0"/>
+          <w:numId w:val="7"/>
+        </w:numPr>
+        <w:spacing w:before="240"/>
+      </w:pPr>
+      <w:r>
+        <w:t xml:space="preserve">For your database, propose at least two interesting views that can be built from your relations.  </w:t>
+      </w:r>
+      <w:r>
+        <w:t>These views must involve joining at least two tables together each and must include some kind of aggregation in the view.  Each view must also be able to be described by a one or two sentence description in plain English.  Provide the code for constructing your views along with the English language description of what the view is supposed to be providing.</w:t>
+      </w:r>
+    </w:p>
+    <w:p>
+      <w:pPr>
+        <w:pStyle w:val="ListParagraph"/>
+        <w:spacing w:before="240"/>
+      </w:pPr>
+    </w:p>
+    <w:p>
+      <w:pPr>
+        <w:pStyle w:val="ListParagraph"/>
+        <w:numPr>
+          <w:ilvl w:val="0"/>
+          <w:numId w:val="16"/>
+        </w:numPr>
+        <w:spacing w:before="240"/>
+      </w:pPr>
+      <w:r>
+        <w:t>First view:</w:t>
+      </w:r>
+    </w:p>
+    <w:p>
+      <w:pPr>
+        <w:spacing w:before="240"/>
+        <w:ind w:left="1080"/>
+      </w:pPr>
+      <w:r>
+        <w:t>This view is to display the total money which each customer spends on books.</w:t>
+      </w:r>
+    </w:p>
+    <w:p>
+      <w:pPr>
+        <w:spacing w:before="240"/>
+        <w:ind w:left="1080"/>
+      </w:pPr>
+      <w:r>
+        <w:t>The SQL is:</w:t>
+      </w:r>
+    </w:p>
+    <w:p>
+      <w:pPr>
+        <w:spacing w:before="240"/>
+        <w:ind w:left="1440"/>
+        <w:rPr>
+          <w:rFonts w:ascii="Consolas" w:hAnsi="Consolas" w:cs="Consolas"/>
+        </w:rPr>
+      </w:pPr>
+      <w:r>
+        <w:rPr>
+          <w:rFonts w:ascii="Consolas" w:hAnsi="Consolas" w:cs="Consolas"/>
+        </w:rPr>
+        <w:t xml:space="preserve">SELECT </w:t>
+      </w:r>
+      <w:proofErr w:type="spellStart"/>
+      <w:proofErr w:type="gramStart"/>
+      <w:r>
+        <w:rPr>
+          <w:rFonts w:ascii="Consolas" w:hAnsi="Consolas" w:cs="Consolas"/>
+        </w:rPr>
+        <w:t>U.Name</w:t>
+      </w:r>
+      <w:proofErr w:type="spellEnd"/>
+      <w:proofErr w:type="gramEnd"/>
+      <w:r>
+        <w:rPr>
+          <w:rFonts w:ascii="Consolas" w:hAnsi="Consolas" w:cs="Consolas"/>
+        </w:rPr>
+        <w:t>, Round(sum(</w:t>
+      </w:r>
+      <w:proofErr w:type="spellStart"/>
+      <w:r>
+        <w:rPr>
+          <w:rFonts w:ascii="Consolas" w:hAnsi="Consolas" w:cs="Consolas"/>
+        </w:rPr>
+        <w:t>M.Price</w:t>
+      </w:r>
+      <w:proofErr w:type="spellEnd"/>
+      <w:r>
+        <w:rPr>
+          <w:rFonts w:ascii="Consolas" w:hAnsi="Consolas" w:cs="Consolas"/>
+        </w:rPr>
+        <w:t xml:space="preserve">), 2) AS </w:t>
+      </w:r>
+      <w:proofErr w:type="spellStart"/>
+      <w:r>
+        <w:rPr>
+          <w:rFonts w:ascii="Consolas" w:hAnsi="Consolas" w:cs="Consolas"/>
+        </w:rPr>
+        <w:t>Money_Spent_on_Books</w:t>
+      </w:r>
+      <w:proofErr w:type="spellEnd"/>
+    </w:p>
+    <w:p>
+      <w:pPr>
+        <w:spacing w:before="240"/>
+        <w:ind w:left="1440"/>
+        <w:rPr>
+          <w:rFonts w:ascii="Consolas" w:hAnsi="Consolas" w:cs="Consolas"/>
+        </w:rPr>
+      </w:pPr>
+      <w:r>
+        <w:rPr>
+          <w:rFonts w:ascii="Consolas" w:hAnsi="Consolas" w:cs="Consolas"/>
+        </w:rPr>
+        <w:t xml:space="preserve">FROM User U, Merchandise M, Books B, </w:t>
+      </w:r>
+      <w:proofErr w:type="spellStart"/>
+      <w:r>
+        <w:rPr>
+          <w:rFonts w:ascii="Consolas" w:hAnsi="Consolas" w:cs="Consolas"/>
+        </w:rPr>
+        <w:t>CustomerBuy</w:t>
+      </w:r>
+      <w:proofErr w:type="spellEnd"/>
+      <w:r>
+        <w:rPr>
+          <w:rFonts w:ascii="Consolas" w:hAnsi="Consolas" w:cs="Consolas"/>
+        </w:rPr>
+        <w:t xml:space="preserve"> C</w:t>
+      </w:r>
+    </w:p>
+    <w:p>
+      <w:pPr>
+        <w:spacing w:before="240"/>
+        <w:ind w:left="1440"/>
+        <w:rPr>
+          <w:rFonts w:ascii="Consolas" w:hAnsi="Consolas" w:cs="Consolas"/>
+        </w:rPr>
+      </w:pPr>
+      <w:r>
+        <w:rPr>
+          <w:rFonts w:ascii="Consolas" w:hAnsi="Consolas" w:cs="Consolas"/>
+        </w:rPr>
+        <w:t xml:space="preserve">WHERE </w:t>
+      </w:r>
+      <w:proofErr w:type="spellStart"/>
+      <w:proofErr w:type="gramStart"/>
+      <w:r>
+        <w:rPr>
+          <w:rFonts w:ascii="Consolas" w:hAnsi="Consolas" w:cs="Consolas"/>
+        </w:rPr>
+        <w:t>U.Account</w:t>
+      </w:r>
+      <w:proofErr w:type="spellEnd"/>
+      <w:proofErr w:type="gramEnd"/>
+      <w:r>
+        <w:rPr>
+          <w:rFonts w:ascii="Consolas" w:hAnsi="Consolas" w:cs="Consolas"/>
+        </w:rPr>
+        <w:t xml:space="preserve"> = </w:t>
+      </w:r>
+      <w:proofErr w:type="spellStart"/>
+      <w:r>
+        <w:rPr>
+          <w:rFonts w:ascii="Consolas" w:hAnsi="Consolas" w:cs="Consolas"/>
+        </w:rPr>
+        <w:t>C.Account</w:t>
+      </w:r>
+      <w:proofErr w:type="spellEnd"/>
+      <w:r>
+        <w:rPr>
+          <w:rFonts w:ascii="Consolas" w:hAnsi="Consolas" w:cs="Consolas"/>
+        </w:rPr>
+        <w:t xml:space="preserve"> and </w:t>
+      </w:r>
+      <w:proofErr w:type="spellStart"/>
+      <w:r>
+        <w:rPr>
+          <w:rFonts w:ascii="Consolas" w:hAnsi="Consolas" w:cs="Consolas"/>
+        </w:rPr>
+        <w:t>C.MerID</w:t>
+      </w:r>
+      <w:proofErr w:type="spellEnd"/>
+      <w:r>
+        <w:rPr>
+          <w:rFonts w:ascii="Consolas" w:hAnsi="Consolas" w:cs="Consolas"/>
+        </w:rPr>
+        <w:t xml:space="preserve"> = </w:t>
+      </w:r>
+      <w:proofErr w:type="spellStart"/>
+      <w:r>
+        <w:rPr>
+          <w:rFonts w:ascii="Consolas" w:hAnsi="Consolas" w:cs="Consolas"/>
+        </w:rPr>
+        <w:t>B.MerID</w:t>
+      </w:r>
+      <w:proofErr w:type="spellEnd"/>
+      <w:r>
+        <w:rPr>
+          <w:rFonts w:ascii="Consolas" w:hAnsi="Consolas" w:cs="Consolas"/>
+        </w:rPr>
+        <w:t xml:space="preserve"> and </w:t>
+      </w:r>
+      <w:proofErr w:type="spellStart"/>
+      <w:r>
+        <w:rPr>
+          <w:rFonts w:ascii="Consolas" w:hAnsi="Consolas" w:cs="Consolas"/>
+        </w:rPr>
+        <w:t>B.MerID</w:t>
+      </w:r>
+      <w:proofErr w:type="spellEnd"/>
+      <w:r>
+        <w:rPr>
+          <w:rFonts w:ascii="Consolas" w:hAnsi="Consolas" w:cs="Consolas"/>
+        </w:rPr>
+        <w:t xml:space="preserve"> = </w:t>
+      </w:r>
+      <w:proofErr w:type="spellStart"/>
+      <w:r>
+        <w:rPr>
+          <w:rFonts w:ascii="Consolas" w:hAnsi="Consolas" w:cs="Consolas"/>
+        </w:rPr>
+        <w:t>M.MerID</w:t>
+      </w:r>
+      <w:proofErr w:type="spellEnd"/>
+    </w:p>
+    <w:p>
+      <w:pPr>
+        <w:spacing w:before="240"/>
+        <w:ind w:left="1440"/>
+        <w:rPr>
+          <w:rFonts w:ascii="Consolas" w:hAnsi="Consolas" w:cs="Consolas"/>
+        </w:rPr>
+      </w:pPr>
+      <w:r>
+        <w:rPr>
+          <w:rFonts w:ascii="Consolas" w:hAnsi="Consolas" w:cs="Consolas"/>
+        </w:rPr>
+        <w:t xml:space="preserve">Group by </w:t>
+      </w:r>
+      <w:proofErr w:type="spellStart"/>
+      <w:proofErr w:type="gramStart"/>
+      <w:r>
+        <w:rPr>
+          <w:rFonts w:ascii="Consolas" w:hAnsi="Consolas" w:cs="Consolas"/>
+        </w:rPr>
+        <w:t>U.account</w:t>
+      </w:r>
+      <w:proofErr w:type="spellEnd"/>
+      <w:proofErr w:type="gramEnd"/>
+    </w:p>
+    <w:p>
+      <w:pPr>
+        <w:spacing w:before="240"/>
+        <w:ind w:left="1440"/>
+      </w:pPr>
+      <w:r>
+        <w:rPr>
+          <w:rFonts w:ascii="Consolas" w:hAnsi="Consolas" w:cs="Consolas"/>
+        </w:rPr>
+        <w:t>ORDER BY 2 DESC</w:t>
+      </w:r>
+      <w:r>
+        <w:rPr>
+          <w:rFonts w:ascii="Consolas" w:hAnsi="Consolas" w:cs="Consolas"/>
+        </w:rPr>
+        <w:t>;</w:t>
+      </w:r>
+      <w:r>
+        <w:br/>
+      </w:r>
+    </w:p>
+    <w:p>
+      <w:pPr>
+        <w:spacing w:before="240"/>
+        <w:ind w:left="360" w:firstLine="720"/>
+      </w:pPr>
+      <w:r>
+        <w:t>The result is:</w:t>
+      </w:r>
+    </w:p>
+    <w:p>
+      <w:pPr>
+        <w:spacing w:before="240"/>
+        <w:ind w:left="1080"/>
+        <w:jc w:val="center"/>
+      </w:pPr>
+      <w:r>
+        <w:lastRenderedPageBreak/>
+        <w:drawing>
+          <wp:inline distT="0" distB="0" distL="0" distR="0" wp14:anchorId="1A67EF42" wp14:editId="7A587425">
+            <wp:extent cx="2963537" cy="3204912"/>
+            <wp:effectExtent l="0" t="0" r="8890" b="0"/>
+            <wp:docPr id="2" name="Picture 2"/>
             <wp:cNvGraphicFramePr>
               <a:graphicFrameLocks xmlns:a="http://schemas.openxmlformats.org/drawingml/2006/main" noChangeAspect="1"/>
             </wp:cNvGraphicFramePr>
@@ -336,7 +1121,7 @@
                     <pic:cNvPicPr/>
                   </pic:nvPicPr>
                   <pic:blipFill>
-                    <a:blip r:embed="rId5"/>
+                    <a:blip r:embed="rId6"/>
                     <a:stretch>
                       <a:fillRect/>
                     </a:stretch>
@@ -344,7 +1129,7 @@
                   <pic:spPr>
                     <a:xfrm>
                       <a:off x="0" y="0"/>
-                      <a:ext cx="6858000" cy="4853940"/>
+                      <a:ext cx="2983144" cy="3226116"/>
                     </a:xfrm>
                     <a:prstGeom prst="rect">
                       <a:avLst/>
@@ -360,437 +1145,15 @@
     <w:p>
       <w:pPr>
         <w:pStyle w:val="ListParagraph"/>
-        <w:spacing w:before="240"/>
-      </w:pPr>
-    </w:p>
-    <w:p>
-      <w:pPr>
-        <w:pStyle w:val="ListParagraph"/>
         <w:numPr>
           <w:ilvl w:val="0"/>
-          <w:numId w:val="7"/>
+          <w:numId w:val="16"/>
         </w:numPr>
         <w:spacing w:before="240"/>
       </w:pPr>
       <w:r>
-        <w:t xml:space="preserve">For each relation schema in your model, indicate the functional dependencies.  </w:t>
-      </w:r>
-      <w:r>
-        <w:t>Think carefully about what you are modeling here - m</w:t>
-      </w:r>
-      <w:r>
-        <w:t>ake sure you consider all the possible dependencies in each relation and not just the ones from your primary keys</w:t>
-      </w:r>
-      <w:r>
-        <w:t>.</w:t>
-      </w:r>
-      <w:r>
-        <w:t xml:space="preserve">  For example, a customer’s credit card number is unique, and so will uniquely identify a customer even if you have another key in the same table (in fact, if the customer can have multiple credit card numbers, the dependencies can get even more involved).</w:t>
-      </w:r>
-    </w:p>
-    <w:p>
-      <w:pPr>
-        <w:pStyle w:val="ListParagraph"/>
-        <w:spacing w:before="240"/>
-      </w:pPr>
-      <w:proofErr w:type="spellStart"/>
-      <w:r>
-        <w:t>MerID</w:t>
-      </w:r>
-      <w:proofErr w:type="spellEnd"/>
-      <w:r>
-        <w:t>-</w:t>
-      </w:r>
-      <w:proofErr w:type="gramStart"/>
-      <w:r>
-        <w:t>&gt;(</w:t>
-      </w:r>
-      <w:proofErr w:type="gramEnd"/>
-      <w:r>
-        <w:t xml:space="preserve">Price, title, </w:t>
-      </w:r>
-      <w:proofErr w:type="spellStart"/>
-      <w:r>
-        <w:t>PubID</w:t>
-      </w:r>
-      <w:proofErr w:type="spellEnd"/>
-      <w:r>
-        <w:t>, Amount)</w:t>
-      </w:r>
-    </w:p>
-    <w:p>
-      <w:pPr>
-        <w:pStyle w:val="ListParagraph"/>
-        <w:spacing w:before="240"/>
-      </w:pPr>
-      <w:proofErr w:type="spellStart"/>
-      <w:r>
-        <w:t>MerID</w:t>
-      </w:r>
-      <w:bookmarkStart w:id="0" w:name="_GoBack"/>
-      <w:bookmarkEnd w:id="0"/>
-      <w:proofErr w:type="spellEnd"/>
-      <w:r>
-        <w:t>-&gt;(ISBN, category)</w:t>
-      </w:r>
-    </w:p>
-    <w:p>
-      <w:pPr>
-        <w:pStyle w:val="ListParagraph"/>
-        <w:spacing w:before="240"/>
-      </w:pPr>
-      <w:proofErr w:type="spellStart"/>
-      <w:r>
-        <w:t>MerID</w:t>
-      </w:r>
-      <w:proofErr w:type="spellEnd"/>
-      <w:r>
-        <w:t>-&gt;(Genre)</w:t>
-      </w:r>
-    </w:p>
-    <w:p>
-      <w:pPr>
-        <w:pStyle w:val="ListParagraph"/>
-        <w:spacing w:before="240"/>
-      </w:pPr>
-      <w:proofErr w:type="spellStart"/>
-      <w:r>
-        <w:lastRenderedPageBreak/>
-        <w:t>AuthorID</w:t>
-      </w:r>
-      <w:proofErr w:type="spellEnd"/>
-      <w:r>
-        <w:t>-</w:t>
-      </w:r>
-      <w:proofErr w:type="gramStart"/>
-      <w:r>
-        <w:t>&gt;(</w:t>
-      </w:r>
-      <w:proofErr w:type="spellStart"/>
-      <w:proofErr w:type="gramEnd"/>
-      <w:r>
-        <w:t>MerID</w:t>
-      </w:r>
-      <w:proofErr w:type="spellEnd"/>
-      <w:r>
-        <w:t>, Author)</w:t>
-      </w:r>
-    </w:p>
-    <w:p>
-      <w:pPr>
-        <w:pStyle w:val="ListParagraph"/>
-        <w:spacing w:before="240"/>
-      </w:pPr>
-      <w:proofErr w:type="spellStart"/>
-      <w:r>
-        <w:t>AuthorID</w:t>
-      </w:r>
-      <w:proofErr w:type="spellEnd"/>
-      <w:r>
-        <w:t>-</w:t>
-      </w:r>
-      <w:proofErr w:type="gramStart"/>
-      <w:r>
-        <w:t>&gt;(</w:t>
-      </w:r>
-      <w:proofErr w:type="spellStart"/>
-      <w:proofErr w:type="gramEnd"/>
-      <w:r>
-        <w:t>MerID</w:t>
-      </w:r>
-      <w:proofErr w:type="spellEnd"/>
-      <w:r>
-        <w:t>, Artist)</w:t>
-      </w:r>
-    </w:p>
-    <w:p>
-      <w:pPr>
-        <w:pStyle w:val="ListParagraph"/>
-        <w:spacing w:before="240"/>
-      </w:pPr>
-      <w:proofErr w:type="spellStart"/>
-      <w:r>
-        <w:t>WareID</w:t>
-      </w:r>
-      <w:proofErr w:type="spellEnd"/>
-      <w:r>
-        <w:t>-</w:t>
-      </w:r>
-      <w:proofErr w:type="gramStart"/>
-      <w:r>
-        <w:t>&gt;(</w:t>
-      </w:r>
-      <w:proofErr w:type="gramEnd"/>
-      <w:r>
-        <w:t>Capacity, State, City, Street, ZIP)</w:t>
-      </w:r>
-    </w:p>
-    <w:p>
-      <w:pPr>
-        <w:pStyle w:val="ListParagraph"/>
-        <w:spacing w:before="240"/>
-      </w:pPr>
-      <w:r>
-        <w:t>(</w:t>
-      </w:r>
-      <w:proofErr w:type="spellStart"/>
-      <w:r>
-        <w:t>MerID</w:t>
-      </w:r>
-      <w:proofErr w:type="spellEnd"/>
-      <w:r>
-        <w:t xml:space="preserve">, </w:t>
-      </w:r>
-      <w:proofErr w:type="spellStart"/>
-      <w:r>
-        <w:t>WareID</w:t>
-      </w:r>
-      <w:proofErr w:type="spellEnd"/>
-      <w:r>
-        <w:t>)-&gt;</w:t>
-      </w:r>
-      <w:proofErr w:type="spellStart"/>
-      <w:r>
-        <w:t>storeAmount</w:t>
-      </w:r>
-      <w:proofErr w:type="spellEnd"/>
-    </w:p>
-    <w:p>
-      <w:pPr>
-        <w:pStyle w:val="ListParagraph"/>
-        <w:spacing w:before="240"/>
-      </w:pPr>
-      <w:proofErr w:type="spellStart"/>
-      <w:r>
-        <w:t>PubID</w:t>
-      </w:r>
-      <w:proofErr w:type="spellEnd"/>
-      <w:r>
-        <w:t>-</w:t>
-      </w:r>
-      <w:proofErr w:type="gramStart"/>
-      <w:r>
-        <w:t>&gt;(</w:t>
-      </w:r>
-      <w:proofErr w:type="spellStart"/>
-      <w:proofErr w:type="gramEnd"/>
-      <w:r>
-        <w:t>Pname</w:t>
-      </w:r>
-      <w:proofErr w:type="spellEnd"/>
-      <w:r>
-        <w:t xml:space="preserve">, Phone, </w:t>
-      </w:r>
-      <w:proofErr w:type="spellStart"/>
-      <w:r>
-        <w:t>State,City</w:t>
-      </w:r>
-      <w:proofErr w:type="spellEnd"/>
-      <w:r>
-        <w:t>, Street, ZIP)</w:t>
-      </w:r>
-    </w:p>
-    <w:p>
-      <w:pPr>
-        <w:pStyle w:val="ListParagraph"/>
-        <w:spacing w:before="240"/>
-      </w:pPr>
-      <w:proofErr w:type="spellStart"/>
-      <w:r>
-        <w:t>TransID</w:t>
-      </w:r>
-      <w:proofErr w:type="spellEnd"/>
-      <w:r>
-        <w:t>-</w:t>
-      </w:r>
-      <w:proofErr w:type="gramStart"/>
-      <w:r>
-        <w:t>&gt;(</w:t>
-      </w:r>
-      <w:proofErr w:type="spellStart"/>
-      <w:proofErr w:type="gramEnd"/>
-      <w:r>
-        <w:t>MerID</w:t>
-      </w:r>
-      <w:proofErr w:type="spellEnd"/>
-      <w:r>
-        <w:t xml:space="preserve">, Account, Amount, </w:t>
-      </w:r>
-      <w:proofErr w:type="spellStart"/>
-      <w:r>
-        <w:t>SDate</w:t>
-      </w:r>
-      <w:proofErr w:type="spellEnd"/>
-      <w:r>
-        <w:t>)</w:t>
-      </w:r>
-    </w:p>
-    <w:p>
-      <w:pPr>
-        <w:pStyle w:val="ListParagraph"/>
-        <w:spacing w:before="240"/>
-      </w:pPr>
-      <w:proofErr w:type="spellStart"/>
-      <w:r>
-        <w:t>TransID</w:t>
-      </w:r>
-      <w:proofErr w:type="spellEnd"/>
-      <w:r>
-        <w:t>-&gt;</w:t>
-      </w:r>
-      <w:r>
-        <w:t xml:space="preserve"> </w:t>
-      </w:r>
-      <w:r>
-        <w:t>(</w:t>
-      </w:r>
-      <w:proofErr w:type="spellStart"/>
-      <w:r>
-        <w:t>MerID</w:t>
-      </w:r>
-      <w:proofErr w:type="spellEnd"/>
-      <w:r>
-        <w:t xml:space="preserve">, Account, Amount, </w:t>
-      </w:r>
-      <w:proofErr w:type="spellStart"/>
-      <w:r>
-        <w:t>CDate</w:t>
-      </w:r>
-      <w:proofErr w:type="spellEnd"/>
-      <w:r>
-        <w:t>)</w:t>
-      </w:r>
-    </w:p>
-    <w:p>
-      <w:pPr>
-        <w:pStyle w:val="ListParagraph"/>
-        <w:spacing w:before="240"/>
-      </w:pPr>
-      <w:r>
-        <w:t>Account-</w:t>
-      </w:r>
-      <w:proofErr w:type="gramStart"/>
-      <w:r>
-        <w:t>&gt;(</w:t>
-      </w:r>
-      <w:proofErr w:type="spellStart"/>
-      <w:proofErr w:type="gramEnd"/>
-      <w:r>
-        <w:t>Pwd</w:t>
-      </w:r>
-      <w:proofErr w:type="spellEnd"/>
-      <w:r>
-        <w:t>, Name, Gender, Email)</w:t>
-      </w:r>
-    </w:p>
-    <w:p>
-      <w:pPr>
-        <w:pStyle w:val="ListParagraph"/>
-        <w:spacing w:before="240"/>
-      </w:pPr>
-      <w:r>
-        <w:t>Account-</w:t>
-      </w:r>
-      <w:proofErr w:type="gramStart"/>
-      <w:r>
-        <w:t>&gt;(</w:t>
-      </w:r>
-      <w:proofErr w:type="gramEnd"/>
-      <w:r>
-        <w:t>Salary, SSN)</w:t>
-      </w:r>
-    </w:p>
-    <w:p>
-      <w:pPr>
-        <w:pStyle w:val="ListParagraph"/>
-        <w:spacing w:before="240"/>
-      </w:pPr>
-      <w:r>
-        <w:t>Account-</w:t>
-      </w:r>
-      <w:proofErr w:type="gramStart"/>
-      <w:r>
-        <w:t>&gt;(</w:t>
-      </w:r>
-      <w:proofErr w:type="gramEnd"/>
-      <w:r>
-        <w:t>Savings, Phone, Address)</w:t>
-      </w:r>
-    </w:p>
-    <w:p>
-      <w:pPr>
-        <w:pStyle w:val="ListParagraph"/>
-      </w:pPr>
-    </w:p>
-    <w:p>
-      <w:pPr>
-        <w:pStyle w:val="ListParagraph"/>
-        <w:numPr>
-          <w:ilvl w:val="0"/>
-          <w:numId w:val="7"/>
-        </w:numPr>
-        <w:spacing w:before="240"/>
-      </w:pPr>
-      <w:r>
-        <w:t>For each relation schema in your model, determine the highest normal form of the relation.  If the relation is not in 3NF, rewrite your relation schema so that it is in at least 3NF.</w:t>
-      </w:r>
-    </w:p>
-    <w:p>
-      <w:pPr>
-        <w:pStyle w:val="ListParagraph"/>
-        <w:spacing w:before="240"/>
-      </w:pPr>
-    </w:p>
-    <w:p>
-      <w:pPr>
-        <w:pStyle w:val="ListParagraph"/>
-      </w:pPr>
-    </w:p>
-    <w:p>
-      <w:pPr>
-        <w:pStyle w:val="ListParagraph"/>
-        <w:numPr>
-          <w:ilvl w:val="0"/>
-          <w:numId w:val="7"/>
-        </w:numPr>
-        <w:spacing w:before="240"/>
-      </w:pPr>
-      <w:r>
-        <w:t>For each relation schema in your model that is in 3NF but not in BCNF, either rewrite the relation schema to BCNF or provide a short justification for why this relation should be an exception to the rule of putting relations into BCNF.</w:t>
-      </w:r>
-    </w:p>
-    <w:p>
-      <w:pPr>
-        <w:pStyle w:val="ListParagraph"/>
-        <w:spacing w:before="240"/>
-      </w:pPr>
-    </w:p>
-    <w:p>
-      <w:pPr>
-        <w:pStyle w:val="ListParagraph"/>
-      </w:pPr>
-    </w:p>
-    <w:p>
-      <w:pPr>
-        <w:pStyle w:val="ListParagraph"/>
-        <w:numPr>
-          <w:ilvl w:val="0"/>
-          <w:numId w:val="7"/>
-        </w:numPr>
-        <w:spacing w:before="240"/>
-      </w:pPr>
-      <w:r>
-        <w:t xml:space="preserve">For your database, propose at least two interesting views that can be built from your relations.  </w:t>
-      </w:r>
-      <w:r>
-        <w:t>These views must involve joining at least two tables together each and must include some kind of aggregation in the view.  Each view must also be able to be described by a one or two sentence description in plain English.  Provide the code for constructing your views along with the English language description of what the view is supposed to be providing.</w:t>
-      </w:r>
-    </w:p>
-    <w:p>
-      <w:pPr>
-        <w:pStyle w:val="ListParagraph"/>
-        <w:spacing w:before="240"/>
-      </w:pPr>
+        <w:t>Second view:</w:t>
+      </w:r>
     </w:p>
     <w:sectPr>
       <w:pgSz w:w="12240" w:h="15840"/>
@@ -803,8 +1166,8 @@
 </file>
 
 <file path=word/numbering.xml><?xml version="1.0" encoding="utf-8"?>
-<w:numbering xmlns:wpc="http://schemas.microsoft.com/office/word/2010/wordprocessingCanvas" xmlns:mo="http://schemas.microsoft.com/office/mac/office/2008/main" xmlns:mc="http://schemas.openxmlformats.org/markup-compatibility/2006" xmlns:mv="urn:schemas-microsoft-com:mac:vml" xmlns:o="urn:schemas-microsoft-com:office:office" xmlns:r="http://schemas.openxmlformats.org/officeDocument/2006/relationships" xmlns:m="http://schemas.openxmlformats.org/officeDocument/2006/math" xmlns:v="urn:schemas-microsoft-com:vml" xmlns:wp14="http://schemas.microsoft.com/office/word/2010/wordprocessingDrawing" xmlns:wp="http://schemas.openxmlformats.org/drawingml/2006/wordprocessingDrawing" xmlns:w10="urn:schemas-microsoft-com:office:word" xmlns:w="http://schemas.openxmlformats.org/wordprocessingml/2006/main" xmlns:w14="http://schemas.microsoft.com/office/word/2010/wordml" xmlns:w15="http://schemas.microsoft.com/office/word/2012/wordml" xmlns:wpg="http://schemas.microsoft.com/office/word/2010/wordprocessingGroup" xmlns:wpi="http://schemas.microsoft.com/office/word/2010/wordprocessingInk" xmlns:wne="http://schemas.microsoft.com/office/word/2006/wordml" xmlns:wps="http://schemas.microsoft.com/office/word/2010/wordprocessingShape" mc:Ignorable="w14 w15 wp14">
-  <w:abstractNum w:abstractNumId="0">
+<w:numbering xmlns:wpc="http://schemas.microsoft.com/office/word/2010/wordprocessingCanvas" xmlns:cx="http://schemas.microsoft.com/office/drawing/2014/chartex" xmlns:cx1="http://schemas.microsoft.com/office/drawing/2015/9/8/chartex" xmlns:cx2="http://schemas.microsoft.com/office/drawing/2015/10/21/chartex" xmlns:cx3="http://schemas.microsoft.com/office/drawing/2016/5/9/chartex" xmlns:cx4="http://schemas.microsoft.com/office/drawing/2016/5/10/chartex" xmlns:cx5="http://schemas.microsoft.com/office/drawing/2016/5/11/chartex" xmlns:cx6="http://schemas.microsoft.com/office/drawing/2016/5/12/chartex" xmlns:cx7="http://schemas.microsoft.com/office/drawing/2016/5/13/chartex" xmlns:cx8="http://schemas.microsoft.com/office/drawing/2016/5/14/chartex" xmlns:mc="http://schemas.openxmlformats.org/markup-compatibility/2006" xmlns:aink="http://schemas.microsoft.com/office/drawing/2016/ink" xmlns:am3d="http://schemas.microsoft.com/office/drawing/2017/model3d" xmlns:o="urn:schemas-microsoft-com:office:office" xmlns:r="http://schemas.openxmlformats.org/officeDocument/2006/relationships" xmlns:m="http://schemas.openxmlformats.org/officeDocument/2006/math" xmlns:v="urn:schemas-microsoft-com:vml" xmlns:wp14="http://schemas.microsoft.com/office/word/2010/wordprocessingDrawing" xmlns:wp="http://schemas.openxmlformats.org/drawingml/2006/wordprocessingDrawing" xmlns:w10="urn:schemas-microsoft-com:office:word" xmlns:w="http://schemas.openxmlformats.org/wordprocessingml/2006/main" xmlns:w14="http://schemas.microsoft.com/office/word/2010/wordml" xmlns:w15="http://schemas.microsoft.com/office/word/2012/wordml" xmlns:w16se="http://schemas.microsoft.com/office/word/2015/wordml/symex" xmlns:wpg="http://schemas.microsoft.com/office/word/2010/wordprocessingGroup" xmlns:wpi="http://schemas.microsoft.com/office/word/2010/wordprocessingInk" xmlns:wne="http://schemas.microsoft.com/office/word/2006/wordml" xmlns:wps="http://schemas.microsoft.com/office/word/2010/wordprocessingShape" mc:Ignorable="w14 w15 w16se wp14">
+  <w:abstractNum w:abstractNumId="0" w15:restartNumberingAfterBreak="0">
     <w:nsid w:val="08F00A95"/>
     <w:multiLevelType w:val="hybridMultilevel"/>
     <w:tmpl w:val="3D963492"/>
@@ -890,7 +1253,7 @@
       </w:pPr>
     </w:lvl>
   </w:abstractNum>
-  <w:abstractNum w:abstractNumId="1">
+  <w:abstractNum w:abstractNumId="1" w15:restartNumberingAfterBreak="0">
     <w:nsid w:val="0C8B7525"/>
     <w:multiLevelType w:val="hybridMultilevel"/>
     <w:tmpl w:val="4EA2FE52"/>
@@ -976,7 +1339,7 @@
       </w:pPr>
     </w:lvl>
   </w:abstractNum>
-  <w:abstractNum w:abstractNumId="2">
+  <w:abstractNum w:abstractNumId="2" w15:restartNumberingAfterBreak="0">
     <w:nsid w:val="0F196498"/>
     <w:multiLevelType w:val="hybridMultilevel"/>
     <w:tmpl w:val="E850D182"/>
@@ -1089,7 +1452,96 @@
       </w:rPr>
     </w:lvl>
   </w:abstractNum>
-  <w:abstractNum w:abstractNumId="3">
+  <w:abstractNum w:abstractNumId="3" w15:restartNumberingAfterBreak="0">
+    <w:nsid w:val="0F3F2753"/>
+    <w:multiLevelType w:val="hybridMultilevel"/>
+    <w:tmpl w:val="7BE6C772"/>
+    <w:lvl w:ilvl="0" w:tplc="6AB40296">
+      <w:start w:val="1"/>
+      <w:numFmt w:val="decimal"/>
+      <w:lvlText w:val="%1."/>
+      <w:lvlJc w:val="left"/>
+      <w:pPr>
+        <w:ind w:left="1080" w:hanging="360"/>
+      </w:pPr>
+      <w:rPr>
+        <w:rFonts w:hint="default"/>
+      </w:rPr>
+    </w:lvl>
+    <w:lvl w:ilvl="1" w:tplc="04090019" w:tentative="1">
+      <w:start w:val="1"/>
+      <w:numFmt w:val="lowerLetter"/>
+      <w:lvlText w:val="%2."/>
+      <w:lvlJc w:val="left"/>
+      <w:pPr>
+        <w:ind w:left="1800" w:hanging="360"/>
+      </w:pPr>
+    </w:lvl>
+    <w:lvl w:ilvl="2" w:tplc="0409001B" w:tentative="1">
+      <w:start w:val="1"/>
+      <w:numFmt w:val="lowerRoman"/>
+      <w:lvlText w:val="%3."/>
+      <w:lvlJc w:val="right"/>
+      <w:pPr>
+        <w:ind w:left="2520" w:hanging="180"/>
+      </w:pPr>
+    </w:lvl>
+    <w:lvl w:ilvl="3" w:tplc="0409000F" w:tentative="1">
+      <w:start w:val="1"/>
+      <w:numFmt w:val="decimal"/>
+      <w:lvlText w:val="%4."/>
+      <w:lvlJc w:val="left"/>
+      <w:pPr>
+        <w:ind w:left="3240" w:hanging="360"/>
+      </w:pPr>
+    </w:lvl>
+    <w:lvl w:ilvl="4" w:tplc="04090019" w:tentative="1">
+      <w:start w:val="1"/>
+      <w:numFmt w:val="lowerLetter"/>
+      <w:lvlText w:val="%5."/>
+      <w:lvlJc w:val="left"/>
+      <w:pPr>
+        <w:ind w:left="3960" w:hanging="360"/>
+      </w:pPr>
+    </w:lvl>
+    <w:lvl w:ilvl="5" w:tplc="0409001B" w:tentative="1">
+      <w:start w:val="1"/>
+      <w:numFmt w:val="lowerRoman"/>
+      <w:lvlText w:val="%6."/>
+      <w:lvlJc w:val="right"/>
+      <w:pPr>
+        <w:ind w:left="4680" w:hanging="180"/>
+      </w:pPr>
+    </w:lvl>
+    <w:lvl w:ilvl="6" w:tplc="0409000F" w:tentative="1">
+      <w:start w:val="1"/>
+      <w:numFmt w:val="decimal"/>
+      <w:lvlText w:val="%7."/>
+      <w:lvlJc w:val="left"/>
+      <w:pPr>
+        <w:ind w:left="5400" w:hanging="360"/>
+      </w:pPr>
+    </w:lvl>
+    <w:lvl w:ilvl="7" w:tplc="04090019" w:tentative="1">
+      <w:start w:val="1"/>
+      <w:numFmt w:val="lowerLetter"/>
+      <w:lvlText w:val="%8."/>
+      <w:lvlJc w:val="left"/>
+      <w:pPr>
+        <w:ind w:left="6120" w:hanging="360"/>
+      </w:pPr>
+    </w:lvl>
+    <w:lvl w:ilvl="8" w:tplc="0409001B" w:tentative="1">
+      <w:start w:val="1"/>
+      <w:numFmt w:val="lowerRoman"/>
+      <w:lvlText w:val="%9."/>
+      <w:lvlJc w:val="right"/>
+      <w:pPr>
+        <w:ind w:left="6840" w:hanging="180"/>
+      </w:pPr>
+    </w:lvl>
+  </w:abstractNum>
+  <w:abstractNum w:abstractNumId="4" w15:restartNumberingAfterBreak="0">
     <w:nsid w:val="10F368D6"/>
     <w:multiLevelType w:val="hybridMultilevel"/>
     <w:tmpl w:val="7F5A1B32"/>
@@ -1175,7 +1627,7 @@
       </w:pPr>
     </w:lvl>
   </w:abstractNum>
-  <w:abstractNum w:abstractNumId="4">
+  <w:abstractNum w:abstractNumId="5" w15:restartNumberingAfterBreak="0">
     <w:nsid w:val="1AC77D6A"/>
     <w:multiLevelType w:val="hybridMultilevel"/>
     <w:tmpl w:val="D9786E0E"/>
@@ -1261,7 +1713,7 @@
       </w:pPr>
     </w:lvl>
   </w:abstractNum>
-  <w:abstractNum w:abstractNumId="5">
+  <w:abstractNum w:abstractNumId="6" w15:restartNumberingAfterBreak="0">
     <w:nsid w:val="2918396F"/>
     <w:multiLevelType w:val="hybridMultilevel"/>
     <w:tmpl w:val="E15AFA9C"/>
@@ -1347,7 +1799,7 @@
       </w:pPr>
     </w:lvl>
   </w:abstractNum>
-  <w:abstractNum w:abstractNumId="6">
+  <w:abstractNum w:abstractNumId="7" w15:restartNumberingAfterBreak="0">
     <w:nsid w:val="395A6FE2"/>
     <w:multiLevelType w:val="hybridMultilevel"/>
     <w:tmpl w:val="F5241E54"/>
@@ -1433,7 +1885,7 @@
       </w:pPr>
     </w:lvl>
   </w:abstractNum>
-  <w:abstractNum w:abstractNumId="7">
+  <w:abstractNum w:abstractNumId="8" w15:restartNumberingAfterBreak="0">
     <w:nsid w:val="56816AB5"/>
     <w:multiLevelType w:val="hybridMultilevel"/>
     <w:tmpl w:val="4EA2FE52"/>
@@ -1519,7 +1971,7 @@
       </w:pPr>
     </w:lvl>
   </w:abstractNum>
-  <w:abstractNum w:abstractNumId="8">
+  <w:abstractNum w:abstractNumId="9" w15:restartNumberingAfterBreak="0">
     <w:nsid w:val="5AAC4698"/>
     <w:multiLevelType w:val="hybridMultilevel"/>
     <w:tmpl w:val="D9786E0E"/>
@@ -1605,7 +2057,7 @@
       </w:pPr>
     </w:lvl>
   </w:abstractNum>
-  <w:abstractNum w:abstractNumId="9">
+  <w:abstractNum w:abstractNumId="10" w15:restartNumberingAfterBreak="0">
     <w:nsid w:val="5EAA5CC5"/>
     <w:multiLevelType w:val="hybridMultilevel"/>
     <w:tmpl w:val="0C3223F2"/>
@@ -1694,7 +2146,7 @@
       </w:pPr>
     </w:lvl>
   </w:abstractNum>
-  <w:abstractNum w:abstractNumId="10">
+  <w:abstractNum w:abstractNumId="11" w15:restartNumberingAfterBreak="0">
     <w:nsid w:val="636144A4"/>
     <w:multiLevelType w:val="hybridMultilevel"/>
     <w:tmpl w:val="7F5A1B32"/>
@@ -1780,7 +2232,7 @@
       </w:pPr>
     </w:lvl>
   </w:abstractNum>
-  <w:abstractNum w:abstractNumId="11">
+  <w:abstractNum w:abstractNumId="12" w15:restartNumberingAfterBreak="0">
     <w:nsid w:val="67DA5DFE"/>
     <w:multiLevelType w:val="hybridMultilevel"/>
     <w:tmpl w:val="7F5A1B32"/>
@@ -1866,7 +2318,7 @@
       </w:pPr>
     </w:lvl>
   </w:abstractNum>
-  <w:abstractNum w:abstractNumId="12">
+  <w:abstractNum w:abstractNumId="13" w15:restartNumberingAfterBreak="0">
     <w:nsid w:val="6BD347AD"/>
     <w:multiLevelType w:val="hybridMultilevel"/>
     <w:tmpl w:val="7EC8238A"/>
@@ -1952,7 +2404,7 @@
       </w:pPr>
     </w:lvl>
   </w:abstractNum>
-  <w:abstractNum w:abstractNumId="13">
+  <w:abstractNum w:abstractNumId="14" w15:restartNumberingAfterBreak="0">
     <w:nsid w:val="72AB560D"/>
     <w:multiLevelType w:val="hybridMultilevel"/>
     <w:tmpl w:val="E746E6A8"/>
@@ -2038,7 +2490,7 @@
       </w:pPr>
     </w:lvl>
   </w:abstractNum>
-  <w:abstractNum w:abstractNumId="14">
+  <w:abstractNum w:abstractNumId="15" w15:restartNumberingAfterBreak="0">
     <w:nsid w:val="769867F6"/>
     <w:multiLevelType w:val="hybridMultilevel"/>
     <w:tmpl w:val="D9786E0E"/>
@@ -2125,55 +2577,58 @@
     </w:lvl>
   </w:abstractNum>
   <w:num w:numId="1">
-    <w:abstractNumId w:val="6"/>
+    <w:abstractNumId w:val="7"/>
   </w:num>
   <w:num w:numId="2">
     <w:abstractNumId w:val="1"/>
   </w:num>
   <w:num w:numId="3">
-    <w:abstractNumId w:val="7"/>
+    <w:abstractNumId w:val="8"/>
   </w:num>
   <w:num w:numId="4">
-    <w:abstractNumId w:val="13"/>
+    <w:abstractNumId w:val="14"/>
   </w:num>
   <w:num w:numId="5">
-    <w:abstractNumId w:val="5"/>
+    <w:abstractNumId w:val="6"/>
   </w:num>
   <w:num w:numId="6">
     <w:abstractNumId w:val="2"/>
   </w:num>
   <w:num w:numId="7">
+    <w:abstractNumId w:val="13"/>
+  </w:num>
+  <w:num w:numId="8">
+    <w:abstractNumId w:val="10"/>
+  </w:num>
+  <w:num w:numId="9">
     <w:abstractNumId w:val="12"/>
   </w:num>
-  <w:num w:numId="8">
+  <w:num w:numId="10">
+    <w:abstractNumId w:val="11"/>
+  </w:num>
+  <w:num w:numId="11">
     <w:abstractNumId w:val="9"/>
   </w:num>
-  <w:num w:numId="9">
-    <w:abstractNumId w:val="11"/>
-  </w:num>
-  <w:num w:numId="10">
-    <w:abstractNumId w:val="10"/>
-  </w:num>
-  <w:num w:numId="11">
-    <w:abstractNumId w:val="8"/>
-  </w:num>
   <w:num w:numId="12">
-    <w:abstractNumId w:val="14"/>
+    <w:abstractNumId w:val="15"/>
   </w:num>
   <w:num w:numId="13">
-    <w:abstractNumId w:val="4"/>
+    <w:abstractNumId w:val="5"/>
   </w:num>
   <w:num w:numId="14">
-    <w:abstractNumId w:val="3"/>
+    <w:abstractNumId w:val="4"/>
   </w:num>
   <w:num w:numId="15">
     <w:abstractNumId w:val="0"/>
+  </w:num>
+  <w:num w:numId="16">
+    <w:abstractNumId w:val="3"/>
   </w:num>
 </w:numbering>
 </file>
 
 <file path=word/styles.xml><?xml version="1.0" encoding="utf-8"?>
-<w:styles xmlns:mc="http://schemas.openxmlformats.org/markup-compatibility/2006" xmlns:r="http://schemas.openxmlformats.org/officeDocument/2006/relationships" xmlns:w="http://schemas.openxmlformats.org/wordprocessingml/2006/main" xmlns:w14="http://schemas.microsoft.com/office/word/2010/wordml" xmlns:w15="http://schemas.microsoft.com/office/word/2012/wordml" mc:Ignorable="w14 w15">
+<w:styles xmlns:mc="http://schemas.openxmlformats.org/markup-compatibility/2006" xmlns:r="http://schemas.openxmlformats.org/officeDocument/2006/relationships" xmlns:w="http://schemas.openxmlformats.org/wordprocessingml/2006/main" xmlns:w14="http://schemas.microsoft.com/office/word/2010/wordml" xmlns:w15="http://schemas.microsoft.com/office/word/2012/wordml" xmlns:w16se="http://schemas.microsoft.com/office/word/2015/wordml/symex" mc:Ignorable="w14 w15 w16se">
   <w:docDefaults>
     <w:rPrDefault>
       <w:rPr>
@@ -2188,7 +2643,7 @@
       </w:pPr>
     </w:pPrDefault>
   </w:docDefaults>
-  <w:latentStyles w:defLockedState="0" w:defUIPriority="99" w:defSemiHidden="0" w:defUnhideWhenUsed="0" w:defQFormat="0" w:count="382">
+  <w:latentStyles w:defLockedState="0" w:defUIPriority="99" w:defSemiHidden="0" w:defUnhideWhenUsed="0" w:defQFormat="0" w:count="375">
     <w:lsdException w:name="Normal" w:uiPriority="0" w:qFormat="1"/>
     <w:lsdException w:name="heading 1" w:uiPriority="9" w:qFormat="1"/>
     <w:lsdException w:name="heading 2" w:semiHidden="1" w:uiPriority="9" w:unhideWhenUsed="1" w:qFormat="1"/>
@@ -2345,15 +2800,6 @@
     <w:lsdException w:name="Balloon Text" w:semiHidden="1" w:unhideWhenUsed="1"/>
     <w:lsdException w:name="Table Grid" w:uiPriority="59"/>
     <w:lsdException w:name="Table Theme" w:semiHidden="1" w:unhideWhenUsed="1"/>
-    <w:lsdException w:name="Note Level 1" w:semiHidden="1" w:unhideWhenUsed="1"/>
-    <w:lsdException w:name="Note Level 2" w:semiHidden="1" w:unhideWhenUsed="1"/>
-    <w:lsdException w:name="Note Level 3" w:semiHidden="1" w:unhideWhenUsed="1"/>
-    <w:lsdException w:name="Note Level 4" w:semiHidden="1" w:unhideWhenUsed="1"/>
-    <w:lsdException w:name="Note Level 5" w:semiHidden="1" w:unhideWhenUsed="1"/>
-    <w:lsdException w:name="Note Level 6" w:semiHidden="1" w:unhideWhenUsed="1"/>
-    <w:lsdException w:name="Note Level 7" w:semiHidden="1" w:unhideWhenUsed="1"/>
-    <w:lsdException w:name="Note Level 8" w:semiHidden="1" w:unhideWhenUsed="1"/>
-    <w:lsdException w:name="Note Level 9" w:semiHidden="1" w:unhideWhenUsed="1"/>
     <w:lsdException w:name="Placeholder Text" w:semiHidden="1"/>
     <w:lsdException w:name="No Spacing" w:uiPriority="1" w:qFormat="1"/>
     <w:lsdException w:name="Light Shading" w:uiPriority="60"/>
@@ -2623,7 +3069,6 @@
       <w:spacing w:after="0" w:line="240" w:lineRule="auto"/>
     </w:pPr>
     <w:tblPr>
-      <w:tblInd w:w="0" w:type="dxa"/>
       <w:tblBorders>
         <w:top w:val="single" w:sz="4" w:space="0" w:color="auto"/>
         <w:left w:val="single" w:sz="4" w:space="0" w:color="auto"/>
@@ -2632,12 +3077,6 @@
         <w:insideH w:val="single" w:sz="4" w:space="0" w:color="auto"/>
         <w:insideV w:val="single" w:sz="4" w:space="0" w:color="auto"/>
       </w:tblBorders>
-      <w:tblCellMar>
-        <w:top w:w="0" w:type="dxa"/>
-        <w:left w:w="108" w:type="dxa"/>
-        <w:bottom w:w="0" w:type="dxa"/>
-        <w:right w:w="108" w:type="dxa"/>
-      </w:tblCellMar>
     </w:tblPr>
   </w:style>
   <w:style w:type="paragraph" w:customStyle="1" w:styleId="Default">

</xml_diff>